<commit_message>
finish work and documentation
</commit_message>
<xml_diff>
--- a/_Dokumentation/Dokumentation.docx
+++ b/_Dokumentation/Dokumentation.docx
@@ -2,7 +2,79 @@
 <file path=word/document.xml><?xml version="1.0" encoding="utf-8"?>
 <w:document xmlns:wpc="http://schemas.microsoft.com/office/word/2010/wordprocessingCanvas" xmlns:cx="http://schemas.microsoft.com/office/drawing/2014/chartex" xmlns:cx1="http://schemas.microsoft.com/office/drawing/2015/9/8/chartex" xmlns:cx2="http://schemas.microsoft.com/office/drawing/2015/10/21/chartex" xmlns:mc="http://schemas.openxmlformats.org/markup-compatibility/2006" xmlns:o="urn:schemas-microsoft-com:office:office" xmlns:r="http://schemas.openxmlformats.org/officeDocument/2006/relationships" xmlns:m="http://schemas.openxmlformats.org/officeDocument/2006/math" xmlns:v="urn:schemas-microsoft-com:vml" xmlns:wp14="http://schemas.microsoft.com/office/word/2010/wordprocessingDrawing" xmlns:wp="http://schemas.openxmlformats.org/drawingml/2006/wordprocessingDrawing" xmlns:w10="urn:schemas-microsoft-com:office:word" xmlns:w="http://schemas.openxmlformats.org/wordprocessingml/2006/main" xmlns:w14="http://schemas.microsoft.com/office/word/2010/wordml" xmlns:w15="http://schemas.microsoft.com/office/word/2012/wordml" xmlns:w16se="http://schemas.microsoft.com/office/word/2015/wordml/symex" xmlns:wpg="http://schemas.microsoft.com/office/word/2010/wordprocessingGroup" xmlns:wpi="http://schemas.microsoft.com/office/word/2010/wordprocessingInk" xmlns:wne="http://schemas.microsoft.com/office/word/2006/wordml" xmlns:wps="http://schemas.microsoft.com/office/word/2010/wordprocessingShape" mc:Ignorable="w14 w15 w16se wp14">
   <w:body>
-    <w:p/>
+    <w:p>
+      <w:r>
+        <w:rPr>
+          <w:noProof/>
+          <w:lang w:val="de-DE" w:eastAsia="de-DE"/>
+        </w:rPr>
+        <w:drawing>
+          <wp:anchor distT="0" distB="0" distL="114300" distR="114300" simplePos="0" relativeHeight="251730944" behindDoc="1" locked="0" layoutInCell="1" allowOverlap="1" wp14:anchorId="4D16E6E4" wp14:editId="10F7FC40">
+            <wp:simplePos x="0" y="0"/>
+            <wp:positionH relativeFrom="column">
+              <wp:posOffset>-5329774</wp:posOffset>
+            </wp:positionH>
+            <wp:positionV relativeFrom="paragraph">
+              <wp:posOffset>-1325201</wp:posOffset>
+            </wp:positionV>
+            <wp:extent cx="12934020" cy="5580993"/>
+            <wp:effectExtent l="0" t="0" r="1270" b="1270"/>
+            <wp:wrapNone/>
+            <wp:docPr id="1" name="Picture 1" descr="C:\xampp\htdocs\ThisIsMe\public\img\bg\home-bg.jpg"/>
+            <wp:cNvGraphicFramePr>
+              <a:graphicFrameLocks xmlns:a="http://schemas.openxmlformats.org/drawingml/2006/main" noChangeAspect="1"/>
+            </wp:cNvGraphicFramePr>
+            <a:graphic xmlns:a="http://schemas.openxmlformats.org/drawingml/2006/main">
+              <a:graphicData uri="http://schemas.openxmlformats.org/drawingml/2006/picture">
+                <pic:pic xmlns:pic="http://schemas.openxmlformats.org/drawingml/2006/picture">
+                  <pic:nvPicPr>
+                    <pic:cNvPr id="0" name="Picture 10" descr="C:\xampp\htdocs\ThisIsMe\public\img\bg\home-bg.jpg"/>
+                    <pic:cNvPicPr>
+                      <a:picLocks noChangeAspect="1" noChangeArrowheads="1"/>
+                    </pic:cNvPicPr>
+                  </pic:nvPicPr>
+                  <pic:blipFill rotWithShape="1">
+                    <a:blip r:embed="rId8">
+                      <a:extLst>
+                        <a:ext uri="{28A0092B-C50C-407E-A947-70E740481C1C}">
+                          <a14:useLocalDpi xmlns:a14="http://schemas.microsoft.com/office/drawing/2010/main" val="0"/>
+                        </a:ext>
+                      </a:extLst>
+                    </a:blip>
+                    <a:srcRect b="30960"/>
+                    <a:stretch/>
+                  </pic:blipFill>
+                  <pic:spPr bwMode="auto">
+                    <a:xfrm>
+                      <a:off x="0" y="0"/>
+                      <a:ext cx="12934020" cy="5580993"/>
+                    </a:xfrm>
+                    <a:prstGeom prst="rect">
+                      <a:avLst/>
+                    </a:prstGeom>
+                    <a:noFill/>
+                    <a:ln>
+                      <a:noFill/>
+                    </a:ln>
+                    <a:extLst>
+                      <a:ext uri="{53640926-AAD7-44D8-BBD7-CCE9431645EC}">
+                        <a14:shadowObscured xmlns:a14="http://schemas.microsoft.com/office/drawing/2010/main"/>
+                      </a:ext>
+                    </a:extLst>
+                  </pic:spPr>
+                </pic:pic>
+              </a:graphicData>
+            </a:graphic>
+            <wp14:sizeRelH relativeFrom="page">
+              <wp14:pctWidth>0</wp14:pctWidth>
+            </wp14:sizeRelH>
+            <wp14:sizeRelV relativeFrom="page">
+              <wp14:pctHeight>0</wp14:pctHeight>
+            </wp14:sizeRelV>
+          </wp:anchor>
+        </w:drawing>
+      </w:r>
+    </w:p>
     <w:p/>
     <w:p/>
     <w:p/>
@@ -1991,82 +2063,80 @@
         </w:rPr>
         <w:br w:type="page"/>
       </w:r>
-      <w:bookmarkStart w:id="0" w:name="_GoBack"/>
+    </w:p>
+    <w:p>
+      <w:pPr>
+        <w:pStyle w:val="Heading1"/>
+      </w:pPr>
+      <w:bookmarkStart w:id="0" w:name="_Toc454874536"/>
+      <w:r>
+        <w:lastRenderedPageBreak/>
+        <w:t>Vorwort</w:t>
+      </w:r>
       <w:bookmarkEnd w:id="0"/>
     </w:p>
     <w:p>
       <w:pPr>
+        <w:jc w:val="both"/>
+      </w:pPr>
+      <w:r>
+        <w:t>Das Ziel diese</w:t>
+      </w:r>
+      <w:r>
+        <w:t>s</w:t>
+      </w:r>
+      <w:r>
+        <w:t xml:space="preserve"> </w:t>
+      </w:r>
+      <w:r>
+        <w:t>Projektes ist es, eine funktionsfähige Applikation mit PHP umzusetzen. Die Applikation muss auf dem MVC Prinzip basieren und die Daten werden in einer Datenbank gespeichert.</w:t>
+      </w:r>
+    </w:p>
+    <w:p>
+      <w:pPr>
         <w:pStyle w:val="Heading1"/>
       </w:pPr>
-      <w:bookmarkStart w:id="1" w:name="_Toc454874536"/>
-      <w:r>
-        <w:lastRenderedPageBreak/>
-        <w:t>Vorwort</w:t>
+      <w:bookmarkStart w:id="1" w:name="_Toc454874537"/>
+      <w:r>
+        <w:t>Vorgaben</w:t>
       </w:r>
       <w:bookmarkEnd w:id="1"/>
     </w:p>
     <w:p>
       <w:pPr>
-        <w:jc w:val="both"/>
-      </w:pPr>
-      <w:r>
-        <w:t>Das Ziel diese</w:t>
-      </w:r>
-      <w:r>
-        <w:t>s</w:t>
-      </w:r>
-      <w:r>
-        <w:t xml:space="preserve"> </w:t>
-      </w:r>
-      <w:r>
-        <w:t>Projektes ist es, eine funktionsfähige Applikation mit PHP umzusetzen. Die Applikation muss auf dem MVC Prinzip basieren und die Daten werden in einer Datenbank gespeichert.</w:t>
-      </w:r>
-    </w:p>
-    <w:p>
-      <w:pPr>
-        <w:pStyle w:val="Heading1"/>
-      </w:pPr>
-      <w:bookmarkStart w:id="2" w:name="_Toc454874537"/>
-      <w:r>
-        <w:t>Vorgaben</w:t>
+        <w:pStyle w:val="Heading2"/>
+      </w:pPr>
+      <w:bookmarkStart w:id="2" w:name="_Toc454874538"/>
+      <w:r>
+        <w:t>Beschreibung</w:t>
       </w:r>
       <w:bookmarkEnd w:id="2"/>
     </w:p>
     <w:p>
       <w:pPr>
-        <w:pStyle w:val="Heading2"/>
-      </w:pPr>
-      <w:bookmarkStart w:id="3" w:name="_Toc454874538"/>
-      <w:r>
-        <w:t>Beschreibung</w:t>
-      </w:r>
-      <w:bookmarkEnd w:id="3"/>
+        <w:jc w:val="both"/>
+      </w:pPr>
+      <w:r>
+        <w:t>Das Ziel ist es eine Applikation zu erstellen, in welcher jeder Benutzer Texte oder Bilder posten kann. Alle geposteten Texte und Bilder werden auf einer Timeline angezeigt. Jeder Benutzer besitz ein persönliches Profil, auf dem Profil sind alle Posts des ausgewählten Benutzers sichtbar.</w:t>
+      </w:r>
     </w:p>
     <w:p>
       <w:pPr>
         <w:jc w:val="both"/>
       </w:pPr>
       <w:r>
-        <w:t>Das Ziel ist es eine Applikation zu erstellen, in welcher jeder Benutzer Texte oder Bilder posten kann. Alle geposteten Texte und Bilder werden auf einer Timeline angezeigt. Jeder Benutzer besitz ein persönliches Profil, auf dem Profil sind alle Posts des ausgewählten Benutzers sichtbar.</w:t>
+        <w:t>Die Benutzer können von einem Administratorprofil bearbeitet und gelöscht werden. Um ein neuen Benutzer zu erstellen muss dieser sich registrieren. Benutzer können durch einen Administrator gesperrt werden. Der Administrator kann alle Posts löschen und bearbeiten.</w:t>
       </w:r>
     </w:p>
     <w:p>
       <w:pPr>
-        <w:jc w:val="both"/>
-      </w:pPr>
-      <w:r>
-        <w:t>Die Benutzer können von einem Administratorprofil bearbeitet und gelöscht werden. Um ein neuen Benutzer zu erstellen muss dieser sich registrieren. Benutzer können durch einen Administrator gesperrt werden. Der Administrator kann alle Posts löschen und bearbeiten.</w:t>
-      </w:r>
-    </w:p>
-    <w:p>
-      <w:pPr>
         <w:pStyle w:val="Heading2"/>
       </w:pPr>
-      <w:bookmarkStart w:id="4" w:name="_Toc454874539"/>
+      <w:bookmarkStart w:id="3" w:name="_Toc454874539"/>
       <w:r>
         <w:t>Anforderungen</w:t>
       </w:r>
-      <w:bookmarkEnd w:id="4"/>
+      <w:bookmarkEnd w:id="3"/>
     </w:p>
     <w:tbl>
       <w:tblPr>
@@ -2805,12 +2875,12 @@
       <w:pPr>
         <w:pStyle w:val="Heading2"/>
       </w:pPr>
-      <w:bookmarkStart w:id="5" w:name="_Toc454874540"/>
+      <w:bookmarkStart w:id="4" w:name="_Toc454874540"/>
       <w:r>
         <w:lastRenderedPageBreak/>
         <w:t>Abgrenzung</w:t>
       </w:r>
-      <w:bookmarkEnd w:id="5"/>
+      <w:bookmarkEnd w:id="4"/>
     </w:p>
     <w:p>
       <w:r>
@@ -2886,616 +2956,616 @@
       <w:pPr>
         <w:pStyle w:val="Heading2"/>
       </w:pPr>
-      <w:bookmarkStart w:id="6" w:name="_Toc454874541"/>
+      <w:bookmarkStart w:id="5" w:name="_Toc454874541"/>
       <w:r>
         <w:t>Ordnerstruktur</w:t>
+      </w:r>
+      <w:bookmarkEnd w:id="5"/>
+    </w:p>
+    <w:p>
+      <w:r>
+        <w:t>Die Ordnerstruktur sieht wie folgt aus:</w:t>
+      </w:r>
+    </w:p>
+    <w:p>
+      <w:pPr>
+        <w:pStyle w:val="Code"/>
+        <w:shd w:val="clear" w:color="auto" w:fill="333333"/>
+        <w:rPr>
+          <w:lang w:val="de-DE"/>
+        </w:rPr>
+      </w:pPr>
+    </w:p>
+    <w:p>
+      <w:pPr>
+        <w:pStyle w:val="Code"/>
+        <w:shd w:val="clear" w:color="auto" w:fill="333333"/>
+        <w:ind w:firstLine="708"/>
+        <w:rPr>
+          <w:lang w:val="en-US"/>
+        </w:rPr>
+      </w:pPr>
+      <w:r>
+        <w:rPr>
+          <w:lang w:val="en-US"/>
+        </w:rPr>
+        <w:t>/ThisIsMe</w:t>
+      </w:r>
+    </w:p>
+    <w:p>
+      <w:pPr>
+        <w:pStyle w:val="Code"/>
+        <w:shd w:val="clear" w:color="auto" w:fill="333333"/>
+        <w:ind w:firstLine="708"/>
+        <w:rPr>
+          <w:lang w:val="en-US"/>
+        </w:rPr>
+      </w:pPr>
+      <w:r>
+        <w:rPr>
+          <w:lang w:val="en-US"/>
+        </w:rPr>
+        <w:t>|</w:t>
+      </w:r>
+      <w:r>
+        <w:rPr>
+          <w:lang w:val="en-US"/>
+        </w:rPr>
+        <w:tab/>
+      </w:r>
+      <w:r>
+        <w:rPr>
+          <w:lang w:val="en-US"/>
+        </w:rPr>
+        <w:t>/app</w:t>
+      </w:r>
+    </w:p>
+    <w:p>
+      <w:pPr>
+        <w:pStyle w:val="Code"/>
+        <w:shd w:val="clear" w:color="auto" w:fill="333333"/>
+        <w:ind w:firstLine="708"/>
+        <w:rPr>
+          <w:lang w:val="en-US"/>
+        </w:rPr>
+      </w:pPr>
+      <w:r>
+        <w:rPr>
+          <w:lang w:val="en-US"/>
+        </w:rPr>
+        <w:t>|</w:t>
+      </w:r>
+      <w:r>
+        <w:rPr>
+          <w:lang w:val="en-US"/>
+        </w:rPr>
+        <w:tab/>
+      </w:r>
+      <w:r>
+        <w:rPr>
+          <w:lang w:val="en-US"/>
+        </w:rPr>
+        <w:t>|</w:t>
+      </w:r>
+      <w:r>
+        <w:rPr>
+          <w:lang w:val="en-US"/>
+        </w:rPr>
+        <w:tab/>
+        <w:t>/controller</w:t>
+      </w:r>
+    </w:p>
+    <w:p>
+      <w:pPr>
+        <w:pStyle w:val="Code"/>
+        <w:shd w:val="clear" w:color="auto" w:fill="333333"/>
+        <w:ind w:firstLine="708"/>
+        <w:rPr>
+          <w:lang w:val="en-US"/>
+        </w:rPr>
+      </w:pPr>
+      <w:r>
+        <w:rPr>
+          <w:lang w:val="en-US"/>
+        </w:rPr>
+        <w:t>|</w:t>
+      </w:r>
+      <w:r>
+        <w:rPr>
+          <w:lang w:val="en-US"/>
+        </w:rPr>
+        <w:tab/>
+      </w:r>
+      <w:r>
+        <w:rPr>
+          <w:lang w:val="en-US"/>
+        </w:rPr>
+        <w:t>|</w:t>
+      </w:r>
+      <w:r>
+        <w:rPr>
+          <w:lang w:val="en-US"/>
+        </w:rPr>
+        <w:tab/>
+        <w:t>/model</w:t>
+      </w:r>
+    </w:p>
+    <w:p>
+      <w:pPr>
+        <w:pStyle w:val="Code"/>
+        <w:shd w:val="clear" w:color="auto" w:fill="333333"/>
+        <w:ind w:firstLine="708"/>
+        <w:rPr>
+          <w:lang w:val="en-US"/>
+        </w:rPr>
+      </w:pPr>
+      <w:r>
+        <w:rPr>
+          <w:lang w:val="en-US"/>
+        </w:rPr>
+        <w:t>|</w:t>
+      </w:r>
+      <w:r>
+        <w:rPr>
+          <w:lang w:val="en-US"/>
+        </w:rPr>
+        <w:tab/>
+      </w:r>
+      <w:r>
+        <w:rPr>
+          <w:lang w:val="en-US"/>
+        </w:rPr>
+        <w:t>|</w:t>
+      </w:r>
+      <w:r>
+        <w:rPr>
+          <w:lang w:val="en-US"/>
+        </w:rPr>
+        <w:tab/>
+      </w:r>
+      <w:r>
+        <w:rPr>
+          <w:lang w:val="en-US"/>
+        </w:rPr>
+        <w:t>/view</w:t>
+      </w:r>
+    </w:p>
+    <w:p>
+      <w:pPr>
+        <w:pStyle w:val="Code"/>
+        <w:shd w:val="clear" w:color="auto" w:fill="333333"/>
+        <w:ind w:firstLine="708"/>
+        <w:rPr>
+          <w:lang w:val="en-US"/>
+        </w:rPr>
+      </w:pPr>
+      <w:r>
+        <w:rPr>
+          <w:lang w:val="en-US"/>
+        </w:rPr>
+        <w:t>|</w:t>
+      </w:r>
+      <w:r>
+        <w:rPr>
+          <w:lang w:val="en-US"/>
+        </w:rPr>
+        <w:tab/>
+      </w:r>
+      <w:r>
+        <w:rPr>
+          <w:lang w:val="en-US"/>
+        </w:rPr>
+        <w:t>/lib</w:t>
+      </w:r>
+    </w:p>
+    <w:p>
+      <w:pPr>
+        <w:pStyle w:val="Code"/>
+        <w:shd w:val="clear" w:color="auto" w:fill="333333"/>
+        <w:ind w:firstLine="708"/>
+        <w:rPr>
+          <w:lang w:val="en-US"/>
+        </w:rPr>
+      </w:pPr>
+      <w:r>
+        <w:rPr>
+          <w:lang w:val="en-US"/>
+        </w:rPr>
+        <w:t>|</w:t>
+      </w:r>
+      <w:r>
+        <w:rPr>
+          <w:lang w:val="en-US"/>
+        </w:rPr>
+        <w:tab/>
+      </w:r>
+      <w:r>
+        <w:rPr>
+          <w:lang w:val="en-US"/>
+        </w:rPr>
+        <w:t>/public</w:t>
+      </w:r>
+    </w:p>
+    <w:p>
+      <w:pPr>
+        <w:pStyle w:val="Code"/>
+        <w:shd w:val="clear" w:color="auto" w:fill="333333"/>
+        <w:ind w:firstLine="708"/>
+        <w:rPr>
+          <w:lang w:val="en-US"/>
+        </w:rPr>
+      </w:pPr>
+      <w:r>
+        <w:rPr>
+          <w:lang w:val="en-US"/>
+        </w:rPr>
+        <w:t>|</w:t>
+      </w:r>
+      <w:r>
+        <w:rPr>
+          <w:lang w:val="en-US"/>
+        </w:rPr>
+        <w:tab/>
+      </w:r>
+      <w:r>
+        <w:rPr>
+          <w:lang w:val="en-US"/>
+        </w:rPr>
+        <w:t>|</w:t>
+      </w:r>
+      <w:r>
+        <w:rPr>
+          <w:lang w:val="en-US"/>
+        </w:rPr>
+        <w:tab/>
+        <w:t>/css</w:t>
+      </w:r>
+    </w:p>
+    <w:p>
+      <w:pPr>
+        <w:pStyle w:val="Code"/>
+        <w:shd w:val="clear" w:color="auto" w:fill="333333"/>
+        <w:ind w:firstLine="708"/>
+        <w:rPr>
+          <w:lang w:val="en-US"/>
+        </w:rPr>
+      </w:pPr>
+      <w:r>
+        <w:rPr>
+          <w:lang w:val="en-US"/>
+        </w:rPr>
+        <w:t>|</w:t>
+      </w:r>
+      <w:r>
+        <w:rPr>
+          <w:lang w:val="en-US"/>
+        </w:rPr>
+        <w:tab/>
+      </w:r>
+      <w:r>
+        <w:rPr>
+          <w:lang w:val="en-US"/>
+        </w:rPr>
+        <w:t>|</w:t>
+      </w:r>
+      <w:r>
+        <w:rPr>
+          <w:lang w:val="en-US"/>
+        </w:rPr>
+        <w:tab/>
+        <w:t>/fonts</w:t>
+      </w:r>
+    </w:p>
+    <w:p>
+      <w:pPr>
+        <w:pStyle w:val="Code"/>
+        <w:shd w:val="clear" w:color="auto" w:fill="333333"/>
+        <w:ind w:firstLine="708"/>
+        <w:rPr>
+          <w:lang w:val="en-US"/>
+        </w:rPr>
+      </w:pPr>
+      <w:r>
+        <w:rPr>
+          <w:lang w:val="en-US"/>
+        </w:rPr>
+        <w:t>|</w:t>
+      </w:r>
+      <w:r>
+        <w:rPr>
+          <w:lang w:val="en-US"/>
+        </w:rPr>
+        <w:tab/>
+      </w:r>
+      <w:r>
+        <w:rPr>
+          <w:lang w:val="en-US"/>
+        </w:rPr>
+        <w:t>|</w:t>
+      </w:r>
+      <w:r>
+        <w:rPr>
+          <w:lang w:val="en-US"/>
+        </w:rPr>
+        <w:tab/>
+        <w:t>/img</w:t>
+      </w:r>
+    </w:p>
+    <w:p>
+      <w:pPr>
+        <w:pStyle w:val="Code"/>
+        <w:shd w:val="clear" w:color="auto" w:fill="333333"/>
+        <w:ind w:firstLine="708"/>
+        <w:rPr>
+          <w:lang w:val="en-US"/>
+        </w:rPr>
+      </w:pPr>
+      <w:r>
+        <w:rPr>
+          <w:lang w:val="en-US"/>
+        </w:rPr>
+        <w:t>|</w:t>
+      </w:r>
+      <w:r>
+        <w:rPr>
+          <w:lang w:val="en-US"/>
+        </w:rPr>
+        <w:tab/>
+      </w:r>
+      <w:r>
+        <w:rPr>
+          <w:lang w:val="en-US"/>
+        </w:rPr>
+        <w:t>|</w:t>
+      </w:r>
+      <w:r>
+        <w:rPr>
+          <w:lang w:val="en-US"/>
+        </w:rPr>
+        <w:tab/>
+      </w:r>
+      <w:r>
+        <w:rPr>
+          <w:lang w:val="en-US"/>
+        </w:rPr>
+        <w:t>|</w:t>
+      </w:r>
+      <w:r>
+        <w:rPr>
+          <w:lang w:val="en-US"/>
+        </w:rPr>
+        <w:tab/>
+        <w:t>/upload</w:t>
+      </w:r>
+    </w:p>
+    <w:p>
+      <w:pPr>
+        <w:pStyle w:val="Code"/>
+        <w:shd w:val="clear" w:color="auto" w:fill="333333"/>
+        <w:ind w:firstLine="708"/>
+        <w:rPr>
+          <w:lang w:val="en-US"/>
+        </w:rPr>
+      </w:pPr>
+      <w:r>
+        <w:rPr>
+          <w:lang w:val="en-US"/>
+        </w:rPr>
+        <w:t>|</w:t>
+      </w:r>
+      <w:r>
+        <w:rPr>
+          <w:lang w:val="en-US"/>
+        </w:rPr>
+        <w:tab/>
+      </w:r>
+      <w:r>
+        <w:rPr>
+          <w:lang w:val="en-US"/>
+        </w:rPr>
+        <w:t>|</w:t>
+      </w:r>
+      <w:r>
+        <w:rPr>
+          <w:lang w:val="en-US"/>
+        </w:rPr>
+        <w:tab/>
+      </w:r>
+      <w:r>
+        <w:rPr>
+          <w:lang w:val="en-US"/>
+        </w:rPr>
+        <w:t>|</w:t>
+      </w:r>
+      <w:r>
+        <w:rPr>
+          <w:lang w:val="en-US"/>
+        </w:rPr>
+        <w:tab/>
+        <w:t>/icons</w:t>
+      </w:r>
+    </w:p>
+    <w:p>
+      <w:pPr>
+        <w:pStyle w:val="Code"/>
+        <w:shd w:val="clear" w:color="auto" w:fill="333333"/>
+        <w:ind w:firstLine="708"/>
+        <w:rPr>
+          <w:lang w:val="en-US"/>
+        </w:rPr>
+      </w:pPr>
+      <w:r>
+        <w:rPr>
+          <w:lang w:val="en-US"/>
+        </w:rPr>
+        <w:t>|</w:t>
+      </w:r>
+      <w:r>
+        <w:rPr>
+          <w:lang w:val="en-US"/>
+        </w:rPr>
+        <w:tab/>
+      </w:r>
+      <w:r>
+        <w:rPr>
+          <w:lang w:val="en-US"/>
+        </w:rPr>
+        <w:t>|</w:t>
+      </w:r>
+      <w:r>
+        <w:rPr>
+          <w:lang w:val="en-US"/>
+        </w:rPr>
+        <w:tab/>
+      </w:r>
+      <w:r>
+        <w:rPr>
+          <w:lang w:val="en-US"/>
+        </w:rPr>
+        <w:t>|</w:t>
+      </w:r>
+      <w:r>
+        <w:rPr>
+          <w:lang w:val="en-US"/>
+        </w:rPr>
+        <w:tab/>
+        <w:t>/bg</w:t>
+      </w:r>
+    </w:p>
+    <w:p>
+      <w:pPr>
+        <w:pStyle w:val="Code"/>
+        <w:shd w:val="clear" w:color="auto" w:fill="333333"/>
+        <w:ind w:firstLine="708"/>
+        <w:rPr>
+          <w:lang w:val="en-US"/>
+        </w:rPr>
+      </w:pPr>
+      <w:r>
+        <w:rPr>
+          <w:lang w:val="en-US"/>
+        </w:rPr>
+        <w:t>|</w:t>
+      </w:r>
+      <w:r>
+        <w:rPr>
+          <w:lang w:val="en-US"/>
+        </w:rPr>
+        <w:tab/>
+      </w:r>
+      <w:r>
+        <w:rPr>
+          <w:lang w:val="en-US"/>
+        </w:rPr>
+        <w:t>|</w:t>
+      </w:r>
+      <w:r>
+        <w:rPr>
+          <w:lang w:val="en-US"/>
+        </w:rPr>
+        <w:tab/>
+        <w:t>/js</w:t>
+      </w:r>
+    </w:p>
+    <w:p>
+      <w:pPr>
+        <w:pStyle w:val="Code"/>
+        <w:shd w:val="clear" w:color="auto" w:fill="333333"/>
+        <w:ind w:firstLine="708"/>
+        <w:rPr>
+          <w:lang w:val="en-US"/>
+        </w:rPr>
+      </w:pPr>
+      <w:r>
+        <w:rPr>
+          <w:lang w:val="en-US"/>
+        </w:rPr>
+        <w:t>|</w:t>
+      </w:r>
+      <w:r>
+        <w:rPr>
+          <w:lang w:val="en-US"/>
+        </w:rPr>
+        <w:tab/>
+      </w:r>
+      <w:r>
+        <w:rPr>
+          <w:lang w:val="en-US"/>
+        </w:rPr>
+        <w:t>/template</w:t>
+      </w:r>
+    </w:p>
+    <w:p>
+      <w:pPr>
+        <w:pStyle w:val="Code"/>
+        <w:shd w:val="clear" w:color="auto" w:fill="333333"/>
+        <w:ind w:firstLine="708"/>
+        <w:rPr>
+          <w:lang w:val="en-US"/>
+        </w:rPr>
+      </w:pPr>
+      <w:r>
+        <w:rPr>
+          <w:lang w:val="en-US"/>
+        </w:rPr>
+        <w:t>|</w:t>
+      </w:r>
+      <w:r>
+        <w:rPr>
+          <w:lang w:val="en-US"/>
+        </w:rPr>
+        <w:tab/>
+        <w:t>/testdaten</w:t>
+      </w:r>
+    </w:p>
+    <w:p>
+      <w:pPr>
+        <w:pStyle w:val="Code"/>
+        <w:shd w:val="clear" w:color="auto" w:fill="333333"/>
+        <w:rPr>
+          <w:lang w:val="en-US"/>
+        </w:rPr>
+      </w:pPr>
+    </w:p>
+    <w:p>
+      <w:pPr>
+        <w:rPr>
+          <w:lang w:val="en-US"/>
+        </w:rPr>
+      </w:pPr>
+    </w:p>
+    <w:p>
+      <w:pPr>
+        <w:pStyle w:val="Heading2"/>
+        <w:rPr>
+          <w:lang w:val="en-US"/>
+        </w:rPr>
+      </w:pPr>
+      <w:bookmarkStart w:id="6" w:name="_Toc454874542"/>
+      <w:r>
+        <w:rPr>
+          <w:lang w:val="en-US"/>
+        </w:rPr>
+        <w:lastRenderedPageBreak/>
+        <w:t>Mockup</w:t>
       </w:r>
       <w:bookmarkEnd w:id="6"/>
     </w:p>
     <w:p>
-      <w:r>
-        <w:t>Die Ordnerstruktur sieht wie folgt aus:</w:t>
-      </w:r>
-    </w:p>
-    <w:p>
-      <w:pPr>
-        <w:pStyle w:val="Code"/>
-        <w:shd w:val="clear" w:color="auto" w:fill="333333"/>
-        <w:rPr>
-          <w:lang w:val="de-DE"/>
-        </w:rPr>
-      </w:pPr>
-    </w:p>
-    <w:p>
-      <w:pPr>
-        <w:pStyle w:val="Code"/>
-        <w:shd w:val="clear" w:color="auto" w:fill="333333"/>
-        <w:ind w:firstLine="708"/>
+      <w:pPr>
+        <w:pStyle w:val="Heading2"/>
         <w:rPr>
           <w:lang w:val="en-US"/>
         </w:rPr>
       </w:pPr>
+      <w:bookmarkStart w:id="7" w:name="_Toc454874543"/>
       <w:r>
         <w:rPr>
           <w:lang w:val="en-US"/>
         </w:rPr>
-        <w:t>/ThisIsMe</w:t>
-      </w:r>
-    </w:p>
-    <w:p>
-      <w:pPr>
-        <w:pStyle w:val="Code"/>
-        <w:shd w:val="clear" w:color="auto" w:fill="333333"/>
-        <w:ind w:firstLine="708"/>
-        <w:rPr>
-          <w:lang w:val="en-US"/>
-        </w:rPr>
-      </w:pPr>
-      <w:r>
-        <w:rPr>
-          <w:lang w:val="en-US"/>
-        </w:rPr>
-        <w:t>|</w:t>
-      </w:r>
-      <w:r>
-        <w:rPr>
-          <w:lang w:val="en-US"/>
-        </w:rPr>
-        <w:tab/>
-      </w:r>
-      <w:r>
-        <w:rPr>
-          <w:lang w:val="en-US"/>
-        </w:rPr>
-        <w:t>/app</w:t>
-      </w:r>
-    </w:p>
-    <w:p>
-      <w:pPr>
-        <w:pStyle w:val="Code"/>
-        <w:shd w:val="clear" w:color="auto" w:fill="333333"/>
-        <w:ind w:firstLine="708"/>
-        <w:rPr>
-          <w:lang w:val="en-US"/>
-        </w:rPr>
-      </w:pPr>
-      <w:r>
-        <w:rPr>
-          <w:lang w:val="en-US"/>
-        </w:rPr>
-        <w:t>|</w:t>
-      </w:r>
-      <w:r>
-        <w:rPr>
-          <w:lang w:val="en-US"/>
-        </w:rPr>
-        <w:tab/>
-      </w:r>
-      <w:r>
-        <w:rPr>
-          <w:lang w:val="en-US"/>
-        </w:rPr>
-        <w:t>|</w:t>
-      </w:r>
-      <w:r>
-        <w:rPr>
-          <w:lang w:val="en-US"/>
-        </w:rPr>
-        <w:tab/>
-        <w:t>/controller</w:t>
-      </w:r>
-    </w:p>
-    <w:p>
-      <w:pPr>
-        <w:pStyle w:val="Code"/>
-        <w:shd w:val="clear" w:color="auto" w:fill="333333"/>
-        <w:ind w:firstLine="708"/>
-        <w:rPr>
-          <w:lang w:val="en-US"/>
-        </w:rPr>
-      </w:pPr>
-      <w:r>
-        <w:rPr>
-          <w:lang w:val="en-US"/>
-        </w:rPr>
-        <w:t>|</w:t>
-      </w:r>
-      <w:r>
-        <w:rPr>
-          <w:lang w:val="en-US"/>
-        </w:rPr>
-        <w:tab/>
-      </w:r>
-      <w:r>
-        <w:rPr>
-          <w:lang w:val="en-US"/>
-        </w:rPr>
-        <w:t>|</w:t>
-      </w:r>
-      <w:r>
-        <w:rPr>
-          <w:lang w:val="en-US"/>
-        </w:rPr>
-        <w:tab/>
-        <w:t>/model</w:t>
-      </w:r>
-    </w:p>
-    <w:p>
-      <w:pPr>
-        <w:pStyle w:val="Code"/>
-        <w:shd w:val="clear" w:color="auto" w:fill="333333"/>
-        <w:ind w:firstLine="708"/>
-        <w:rPr>
-          <w:lang w:val="en-US"/>
-        </w:rPr>
-      </w:pPr>
-      <w:r>
-        <w:rPr>
-          <w:lang w:val="en-US"/>
-        </w:rPr>
-        <w:t>|</w:t>
-      </w:r>
-      <w:r>
-        <w:rPr>
-          <w:lang w:val="en-US"/>
-        </w:rPr>
-        <w:tab/>
-      </w:r>
-      <w:r>
-        <w:rPr>
-          <w:lang w:val="en-US"/>
-        </w:rPr>
-        <w:t>|</w:t>
-      </w:r>
-      <w:r>
-        <w:rPr>
-          <w:lang w:val="en-US"/>
-        </w:rPr>
-        <w:tab/>
-      </w:r>
-      <w:r>
-        <w:rPr>
-          <w:lang w:val="en-US"/>
-        </w:rPr>
-        <w:t>/view</w:t>
-      </w:r>
-    </w:p>
-    <w:p>
-      <w:pPr>
-        <w:pStyle w:val="Code"/>
-        <w:shd w:val="clear" w:color="auto" w:fill="333333"/>
-        <w:ind w:firstLine="708"/>
-        <w:rPr>
-          <w:lang w:val="en-US"/>
-        </w:rPr>
-      </w:pPr>
-      <w:r>
-        <w:rPr>
-          <w:lang w:val="en-US"/>
-        </w:rPr>
-        <w:t>|</w:t>
-      </w:r>
-      <w:r>
-        <w:rPr>
-          <w:lang w:val="en-US"/>
-        </w:rPr>
-        <w:tab/>
-      </w:r>
-      <w:r>
-        <w:rPr>
-          <w:lang w:val="en-US"/>
-        </w:rPr>
-        <w:t>/lib</w:t>
-      </w:r>
-    </w:p>
-    <w:p>
-      <w:pPr>
-        <w:pStyle w:val="Code"/>
-        <w:shd w:val="clear" w:color="auto" w:fill="333333"/>
-        <w:ind w:firstLine="708"/>
-        <w:rPr>
-          <w:lang w:val="en-US"/>
-        </w:rPr>
-      </w:pPr>
-      <w:r>
-        <w:rPr>
-          <w:lang w:val="en-US"/>
-        </w:rPr>
-        <w:t>|</w:t>
-      </w:r>
-      <w:r>
-        <w:rPr>
-          <w:lang w:val="en-US"/>
-        </w:rPr>
-        <w:tab/>
-      </w:r>
-      <w:r>
-        <w:rPr>
-          <w:lang w:val="en-US"/>
-        </w:rPr>
-        <w:t>/public</w:t>
-      </w:r>
-    </w:p>
-    <w:p>
-      <w:pPr>
-        <w:pStyle w:val="Code"/>
-        <w:shd w:val="clear" w:color="auto" w:fill="333333"/>
-        <w:ind w:firstLine="708"/>
-        <w:rPr>
-          <w:lang w:val="en-US"/>
-        </w:rPr>
-      </w:pPr>
-      <w:r>
-        <w:rPr>
-          <w:lang w:val="en-US"/>
-        </w:rPr>
-        <w:t>|</w:t>
-      </w:r>
-      <w:r>
-        <w:rPr>
-          <w:lang w:val="en-US"/>
-        </w:rPr>
-        <w:tab/>
-      </w:r>
-      <w:r>
-        <w:rPr>
-          <w:lang w:val="en-US"/>
-        </w:rPr>
-        <w:t>|</w:t>
-      </w:r>
-      <w:r>
-        <w:rPr>
-          <w:lang w:val="en-US"/>
-        </w:rPr>
-        <w:tab/>
-        <w:t>/css</w:t>
-      </w:r>
-    </w:p>
-    <w:p>
-      <w:pPr>
-        <w:pStyle w:val="Code"/>
-        <w:shd w:val="clear" w:color="auto" w:fill="333333"/>
-        <w:ind w:firstLine="708"/>
-        <w:rPr>
-          <w:lang w:val="en-US"/>
-        </w:rPr>
-      </w:pPr>
-      <w:r>
-        <w:rPr>
-          <w:lang w:val="en-US"/>
-        </w:rPr>
-        <w:t>|</w:t>
-      </w:r>
-      <w:r>
-        <w:rPr>
-          <w:lang w:val="en-US"/>
-        </w:rPr>
-        <w:tab/>
-      </w:r>
-      <w:r>
-        <w:rPr>
-          <w:lang w:val="en-US"/>
-        </w:rPr>
-        <w:t>|</w:t>
-      </w:r>
-      <w:r>
-        <w:rPr>
-          <w:lang w:val="en-US"/>
-        </w:rPr>
-        <w:tab/>
-        <w:t>/fonts</w:t>
-      </w:r>
-    </w:p>
-    <w:p>
-      <w:pPr>
-        <w:pStyle w:val="Code"/>
-        <w:shd w:val="clear" w:color="auto" w:fill="333333"/>
-        <w:ind w:firstLine="708"/>
-        <w:rPr>
-          <w:lang w:val="en-US"/>
-        </w:rPr>
-      </w:pPr>
-      <w:r>
-        <w:rPr>
-          <w:lang w:val="en-US"/>
-        </w:rPr>
-        <w:t>|</w:t>
-      </w:r>
-      <w:r>
-        <w:rPr>
-          <w:lang w:val="en-US"/>
-        </w:rPr>
-        <w:tab/>
-      </w:r>
-      <w:r>
-        <w:rPr>
-          <w:lang w:val="en-US"/>
-        </w:rPr>
-        <w:t>|</w:t>
-      </w:r>
-      <w:r>
-        <w:rPr>
-          <w:lang w:val="en-US"/>
-        </w:rPr>
-        <w:tab/>
-        <w:t>/img</w:t>
-      </w:r>
-    </w:p>
-    <w:p>
-      <w:pPr>
-        <w:pStyle w:val="Code"/>
-        <w:shd w:val="clear" w:color="auto" w:fill="333333"/>
-        <w:ind w:firstLine="708"/>
-        <w:rPr>
-          <w:lang w:val="en-US"/>
-        </w:rPr>
-      </w:pPr>
-      <w:r>
-        <w:rPr>
-          <w:lang w:val="en-US"/>
-        </w:rPr>
-        <w:t>|</w:t>
-      </w:r>
-      <w:r>
-        <w:rPr>
-          <w:lang w:val="en-US"/>
-        </w:rPr>
-        <w:tab/>
-      </w:r>
-      <w:r>
-        <w:rPr>
-          <w:lang w:val="en-US"/>
-        </w:rPr>
-        <w:t>|</w:t>
-      </w:r>
-      <w:r>
-        <w:rPr>
-          <w:lang w:val="en-US"/>
-        </w:rPr>
-        <w:tab/>
-      </w:r>
-      <w:r>
-        <w:rPr>
-          <w:lang w:val="en-US"/>
-        </w:rPr>
-        <w:t>|</w:t>
-      </w:r>
-      <w:r>
-        <w:rPr>
-          <w:lang w:val="en-US"/>
-        </w:rPr>
-        <w:tab/>
-        <w:t>/upload</w:t>
-      </w:r>
-    </w:p>
-    <w:p>
-      <w:pPr>
-        <w:pStyle w:val="Code"/>
-        <w:shd w:val="clear" w:color="auto" w:fill="333333"/>
-        <w:ind w:firstLine="708"/>
-        <w:rPr>
-          <w:lang w:val="en-US"/>
-        </w:rPr>
-      </w:pPr>
-      <w:r>
-        <w:rPr>
-          <w:lang w:val="en-US"/>
-        </w:rPr>
-        <w:t>|</w:t>
-      </w:r>
-      <w:r>
-        <w:rPr>
-          <w:lang w:val="en-US"/>
-        </w:rPr>
-        <w:tab/>
-      </w:r>
-      <w:r>
-        <w:rPr>
-          <w:lang w:val="en-US"/>
-        </w:rPr>
-        <w:t>|</w:t>
-      </w:r>
-      <w:r>
-        <w:rPr>
-          <w:lang w:val="en-US"/>
-        </w:rPr>
-        <w:tab/>
-      </w:r>
-      <w:r>
-        <w:rPr>
-          <w:lang w:val="en-US"/>
-        </w:rPr>
-        <w:t>|</w:t>
-      </w:r>
-      <w:r>
-        <w:rPr>
-          <w:lang w:val="en-US"/>
-        </w:rPr>
-        <w:tab/>
-        <w:t>/icons</w:t>
-      </w:r>
-    </w:p>
-    <w:p>
-      <w:pPr>
-        <w:pStyle w:val="Code"/>
-        <w:shd w:val="clear" w:color="auto" w:fill="333333"/>
-        <w:ind w:firstLine="708"/>
-        <w:rPr>
-          <w:lang w:val="en-US"/>
-        </w:rPr>
-      </w:pPr>
-      <w:r>
-        <w:rPr>
-          <w:lang w:val="en-US"/>
-        </w:rPr>
-        <w:t>|</w:t>
-      </w:r>
-      <w:r>
-        <w:rPr>
-          <w:lang w:val="en-US"/>
-        </w:rPr>
-        <w:tab/>
-      </w:r>
-      <w:r>
-        <w:rPr>
-          <w:lang w:val="en-US"/>
-        </w:rPr>
-        <w:t>|</w:t>
-      </w:r>
-      <w:r>
-        <w:rPr>
-          <w:lang w:val="en-US"/>
-        </w:rPr>
-        <w:tab/>
-      </w:r>
-      <w:r>
-        <w:rPr>
-          <w:lang w:val="en-US"/>
-        </w:rPr>
-        <w:t>|</w:t>
-      </w:r>
-      <w:r>
-        <w:rPr>
-          <w:lang w:val="en-US"/>
-        </w:rPr>
-        <w:tab/>
-        <w:t>/bg</w:t>
-      </w:r>
-    </w:p>
-    <w:p>
-      <w:pPr>
-        <w:pStyle w:val="Code"/>
-        <w:shd w:val="clear" w:color="auto" w:fill="333333"/>
-        <w:ind w:firstLine="708"/>
-        <w:rPr>
-          <w:lang w:val="en-US"/>
-        </w:rPr>
-      </w:pPr>
-      <w:r>
-        <w:rPr>
-          <w:lang w:val="en-US"/>
-        </w:rPr>
-        <w:t>|</w:t>
-      </w:r>
-      <w:r>
-        <w:rPr>
-          <w:lang w:val="en-US"/>
-        </w:rPr>
-        <w:tab/>
-      </w:r>
-      <w:r>
-        <w:rPr>
-          <w:lang w:val="en-US"/>
-        </w:rPr>
-        <w:t>|</w:t>
-      </w:r>
-      <w:r>
-        <w:rPr>
-          <w:lang w:val="en-US"/>
-        </w:rPr>
-        <w:tab/>
-        <w:t>/js</w:t>
-      </w:r>
-    </w:p>
-    <w:p>
-      <w:pPr>
-        <w:pStyle w:val="Code"/>
-        <w:shd w:val="clear" w:color="auto" w:fill="333333"/>
-        <w:ind w:firstLine="708"/>
-        <w:rPr>
-          <w:lang w:val="en-US"/>
-        </w:rPr>
-      </w:pPr>
-      <w:r>
-        <w:rPr>
-          <w:lang w:val="en-US"/>
-        </w:rPr>
-        <w:t>|</w:t>
-      </w:r>
-      <w:r>
-        <w:rPr>
-          <w:lang w:val="en-US"/>
-        </w:rPr>
-        <w:tab/>
-      </w:r>
-      <w:r>
-        <w:rPr>
-          <w:lang w:val="en-US"/>
-        </w:rPr>
-        <w:t>/template</w:t>
-      </w:r>
-    </w:p>
-    <w:p>
-      <w:pPr>
-        <w:pStyle w:val="Code"/>
-        <w:shd w:val="clear" w:color="auto" w:fill="333333"/>
-        <w:ind w:firstLine="708"/>
-        <w:rPr>
-          <w:lang w:val="en-US"/>
-        </w:rPr>
-      </w:pPr>
-      <w:r>
-        <w:rPr>
-          <w:lang w:val="en-US"/>
-        </w:rPr>
-        <w:t>|</w:t>
-      </w:r>
-      <w:r>
-        <w:rPr>
-          <w:lang w:val="en-US"/>
-        </w:rPr>
-        <w:tab/>
-        <w:t>/testdaten</w:t>
-      </w:r>
-    </w:p>
-    <w:p>
-      <w:pPr>
-        <w:pStyle w:val="Code"/>
-        <w:shd w:val="clear" w:color="auto" w:fill="333333"/>
-        <w:rPr>
-          <w:lang w:val="en-US"/>
-        </w:rPr>
-      </w:pPr>
-    </w:p>
-    <w:p>
-      <w:pPr>
-        <w:rPr>
-          <w:lang w:val="en-US"/>
-        </w:rPr>
-      </w:pPr>
-    </w:p>
-    <w:p>
-      <w:pPr>
-        <w:pStyle w:val="Heading2"/>
-        <w:rPr>
-          <w:lang w:val="de-DE"/>
-        </w:rPr>
-      </w:pPr>
-      <w:bookmarkStart w:id="7" w:name="_Toc454874542"/>
-      <w:r>
-        <w:rPr>
-          <w:lang w:val="de-DE"/>
-        </w:rPr>
-        <w:lastRenderedPageBreak/>
-        <w:t>Mockup</w:t>
+        <w:t>Standard</w:t>
       </w:r>
       <w:bookmarkEnd w:id="7"/>
-    </w:p>
-    <w:p>
-      <w:pPr>
-        <w:pStyle w:val="Heading2"/>
-        <w:rPr>
-          <w:lang w:val="de-DE"/>
-        </w:rPr>
-      </w:pPr>
-      <w:bookmarkStart w:id="8" w:name="_Toc454874543"/>
-      <w:r>
-        <w:rPr>
-          <w:lang w:val="de-DE"/>
-        </w:rPr>
-        <w:t>Standard</w:t>
-      </w:r>
-      <w:bookmarkEnd w:id="8"/>
     </w:p>
     <w:p>
       <w:pPr>
@@ -3525,9 +3595,9 @@
             <o:lock v:ext="edit" aspectratio="t"/>
           </v:shapetype>
           <v:shape id="_x0000_i1025" type="#_x0000_t75" style="width:453.5pt;height:289.5pt" o:ole="">
-            <v:imagedata r:id="rId8" o:title=""/>
+            <v:imagedata r:id="rId9" o:title=""/>
           </v:shape>
-          <o:OLEObject Type="Embed" ProgID="Visio.Drawing.15" ShapeID="_x0000_i1025" DrawAspect="Content" ObjectID="_1528616705" r:id="rId9"/>
+          <o:OLEObject Type="Embed" ProgID="Visio.Drawing.15" ShapeID="_x0000_i1025" DrawAspect="Content" ObjectID="_1528618622" r:id="rId10"/>
         </w:object>
       </w:r>
     </w:p>
@@ -3535,22 +3605,35 @@
       <w:pPr>
         <w:pStyle w:val="Caption"/>
       </w:pPr>
-      <w:bookmarkStart w:id="9" w:name="_Toc454874341"/>
+      <w:bookmarkStart w:id="8" w:name="_Toc454874341"/>
       <w:r>
         <w:t xml:space="preserve">Abbildung </w:t>
       </w:r>
-      <w:fldSimple w:instr=" SEQ Abbildung \* ARABIC ">
-        <w:r>
-          <w:rPr>
-            <w:noProof/>
-          </w:rPr>
-          <w:t>1</w:t>
-        </w:r>
-      </w:fldSimple>
+      <w:r>
+        <w:fldChar w:fldCharType="begin"/>
+      </w:r>
+      <w:r>
+        <w:instrText xml:space="preserve"> SEQ Abbildung \* ARABIC </w:instrText>
+      </w:r>
+      <w:r>
+        <w:fldChar w:fldCharType="separate"/>
+      </w:r>
+      <w:r>
+        <w:rPr>
+          <w:noProof/>
+        </w:rPr>
+        <w:t>1</w:t>
+      </w:r>
+      <w:r>
+        <w:rPr>
+          <w:noProof/>
+        </w:rPr>
+        <w:fldChar w:fldCharType="end"/>
+      </w:r>
       <w:r>
         <w:t>: Standard Layout</w:t>
       </w:r>
-      <w:bookmarkEnd w:id="9"/>
+      <w:bookmarkEnd w:id="8"/>
     </w:p>
     <w:p>
       <w:pPr>
@@ -4052,9 +4135,9 @@
       <w:r>
         <w:object w:dxaOrig="5471" w:dyaOrig="2492" w14:anchorId="359A8403">
           <v:shape id="_x0000_i1026" type="#_x0000_t75" style="width:273.5pt;height:124.5pt" o:ole="">
-            <v:imagedata r:id="rId10" o:title=""/>
+            <v:imagedata r:id="rId11" o:title=""/>
           </v:shape>
-          <o:OLEObject Type="Embed" ProgID="Visio.Drawing.15" ShapeID="_x0000_i1026" DrawAspect="Content" ObjectID="_1528616706" r:id="rId11"/>
+          <o:OLEObject Type="Embed" ProgID="Visio.Drawing.15" ShapeID="_x0000_i1026" DrawAspect="Content" ObjectID="_1528618623" r:id="rId12"/>
         </w:object>
       </w:r>
     </w:p>
@@ -4062,22 +4145,35 @@
       <w:pPr>
         <w:pStyle w:val="Caption"/>
       </w:pPr>
-      <w:bookmarkStart w:id="10" w:name="_Toc454874342"/>
+      <w:bookmarkStart w:id="9" w:name="_Toc454874342"/>
       <w:r>
         <w:t xml:space="preserve">Abbildung </w:t>
       </w:r>
-      <w:fldSimple w:instr=" SEQ Abbildung \* ARABIC ">
-        <w:r>
-          <w:rPr>
-            <w:noProof/>
-          </w:rPr>
-          <w:t>2</w:t>
-        </w:r>
-      </w:fldSimple>
+      <w:r>
+        <w:fldChar w:fldCharType="begin"/>
+      </w:r>
+      <w:r>
+        <w:instrText xml:space="preserve"> SEQ Abbildung \* ARABIC </w:instrText>
+      </w:r>
+      <w:r>
+        <w:fldChar w:fldCharType="separate"/>
+      </w:r>
+      <w:r>
+        <w:rPr>
+          <w:noProof/>
+        </w:rPr>
+        <w:t>2</w:t>
+      </w:r>
+      <w:r>
+        <w:rPr>
+          <w:noProof/>
+        </w:rPr>
+        <w:fldChar w:fldCharType="end"/>
+      </w:r>
       <w:r>
         <w:t>: Login Formular</w:t>
       </w:r>
-      <w:bookmarkEnd w:id="10"/>
+      <w:bookmarkEnd w:id="9"/>
     </w:p>
     <w:tbl>
       <w:tblPr>
@@ -5296,9 +5392,9 @@
       <w:r>
         <w:object w:dxaOrig="5471" w:dyaOrig="3611" w14:anchorId="6B236826">
           <v:shape id="_x0000_i1027" type="#_x0000_t75" style="width:273.5pt;height:180.5pt" o:ole="">
-            <v:imagedata r:id="rId12" o:title=""/>
+            <v:imagedata r:id="rId13" o:title=""/>
           </v:shape>
-          <o:OLEObject Type="Embed" ProgID="Visio.Drawing.15" ShapeID="_x0000_i1027" DrawAspect="Content" ObjectID="_1528616707" r:id="rId13"/>
+          <o:OLEObject Type="Embed" ProgID="Visio.Drawing.15" ShapeID="_x0000_i1027" DrawAspect="Content" ObjectID="_1528618624" r:id="rId14"/>
         </w:object>
       </w:r>
     </w:p>
@@ -5306,18 +5402,31 @@
       <w:pPr>
         <w:pStyle w:val="Caption"/>
       </w:pPr>
-      <w:bookmarkStart w:id="11" w:name="_Toc454874343"/>
+      <w:bookmarkStart w:id="10" w:name="_Toc454874343"/>
       <w:r>
         <w:t xml:space="preserve">Abbildung </w:t>
       </w:r>
-      <w:fldSimple w:instr=" SEQ Abbildung \* ARABIC ">
-        <w:r>
-          <w:rPr>
-            <w:noProof/>
-          </w:rPr>
-          <w:t>3</w:t>
-        </w:r>
-      </w:fldSimple>
+      <w:r>
+        <w:fldChar w:fldCharType="begin"/>
+      </w:r>
+      <w:r>
+        <w:instrText xml:space="preserve"> SEQ Abbildung \* ARABIC </w:instrText>
+      </w:r>
+      <w:r>
+        <w:fldChar w:fldCharType="separate"/>
+      </w:r>
+      <w:r>
+        <w:rPr>
+          <w:noProof/>
+        </w:rPr>
+        <w:t>3</w:t>
+      </w:r>
+      <w:r>
+        <w:rPr>
+          <w:noProof/>
+        </w:rPr>
+        <w:fldChar w:fldCharType="end"/>
+      </w:r>
       <w:r>
         <w:t xml:space="preserve">: </w:t>
       </w:r>
@@ -5327,7 +5436,7 @@
       <w:r>
         <w:t xml:space="preserve"> Formular</w:t>
       </w:r>
-      <w:bookmarkEnd w:id="11"/>
+      <w:bookmarkEnd w:id="10"/>
     </w:p>
     <w:tbl>
       <w:tblPr>
@@ -6696,9 +6805,9 @@
       <w:r>
         <w:object w:dxaOrig="5482" w:dyaOrig="3611" w14:anchorId="764D6C6A">
           <v:shape id="_x0000_i1028" type="#_x0000_t75" style="width:274pt;height:180.5pt" o:ole="">
-            <v:imagedata r:id="rId14" o:title=""/>
+            <v:imagedata r:id="rId15" o:title=""/>
           </v:shape>
-          <o:OLEObject Type="Embed" ProgID="Visio.Drawing.15" ShapeID="_x0000_i1028" DrawAspect="Content" ObjectID="_1528616708" r:id="rId15"/>
+          <o:OLEObject Type="Embed" ProgID="Visio.Drawing.15" ShapeID="_x0000_i1028" DrawAspect="Content" ObjectID="_1528618625" r:id="rId16"/>
         </w:object>
       </w:r>
     </w:p>
@@ -6706,22 +6815,35 @@
       <w:pPr>
         <w:pStyle w:val="Caption"/>
       </w:pPr>
-      <w:bookmarkStart w:id="12" w:name="_Toc454874344"/>
+      <w:bookmarkStart w:id="11" w:name="_Toc454874344"/>
       <w:r>
         <w:t xml:space="preserve">Abbildung </w:t>
       </w:r>
-      <w:fldSimple w:instr=" SEQ Abbildung \* ARABIC ">
-        <w:r>
-          <w:rPr>
-            <w:noProof/>
-          </w:rPr>
-          <w:t>4</w:t>
-        </w:r>
-      </w:fldSimple>
+      <w:r>
+        <w:fldChar w:fldCharType="begin"/>
+      </w:r>
+      <w:r>
+        <w:instrText xml:space="preserve"> SEQ Abbildung \* ARABIC </w:instrText>
+      </w:r>
+      <w:r>
+        <w:fldChar w:fldCharType="separate"/>
+      </w:r>
+      <w:r>
+        <w:rPr>
+          <w:noProof/>
+        </w:rPr>
+        <w:t>4</w:t>
+      </w:r>
+      <w:r>
+        <w:rPr>
+          <w:noProof/>
+        </w:rPr>
+        <w:fldChar w:fldCharType="end"/>
+      </w:r>
       <w:r>
         <w:t>: Artikel</w:t>
       </w:r>
-      <w:bookmarkEnd w:id="12"/>
+      <w:bookmarkEnd w:id="11"/>
     </w:p>
     <w:tbl>
       <w:tblPr>
@@ -7731,9 +7853,9 @@
       <w:r>
         <w:object w:dxaOrig="5471" w:dyaOrig="3611" w14:anchorId="3D10BCEA">
           <v:shape id="_x0000_i1029" type="#_x0000_t75" style="width:273.5pt;height:180.5pt" o:ole="">
-            <v:imagedata r:id="rId16" o:title=""/>
+            <v:imagedata r:id="rId17" o:title=""/>
           </v:shape>
-          <o:OLEObject Type="Embed" ProgID="Visio.Drawing.15" ShapeID="_x0000_i1029" DrawAspect="Content" ObjectID="_1528616709" r:id="rId17"/>
+          <o:OLEObject Type="Embed" ProgID="Visio.Drawing.15" ShapeID="_x0000_i1029" DrawAspect="Content" ObjectID="_1528618626" r:id="rId18"/>
         </w:object>
       </w:r>
     </w:p>
@@ -7741,22 +7863,35 @@
       <w:pPr>
         <w:pStyle w:val="Caption"/>
       </w:pPr>
-      <w:bookmarkStart w:id="13" w:name="_Toc454874345"/>
+      <w:bookmarkStart w:id="12" w:name="_Toc454874345"/>
       <w:r>
         <w:t xml:space="preserve">Abbildung </w:t>
       </w:r>
-      <w:fldSimple w:instr=" SEQ Abbildung \* ARABIC ">
-        <w:r>
-          <w:rPr>
-            <w:noProof/>
-          </w:rPr>
-          <w:t>5</w:t>
-        </w:r>
-      </w:fldSimple>
+      <w:r>
+        <w:fldChar w:fldCharType="begin"/>
+      </w:r>
+      <w:r>
+        <w:instrText xml:space="preserve"> SEQ Abbildung \* ARABIC </w:instrText>
+      </w:r>
+      <w:r>
+        <w:fldChar w:fldCharType="separate"/>
+      </w:r>
+      <w:r>
+        <w:rPr>
+          <w:noProof/>
+        </w:rPr>
+        <w:t>5</w:t>
+      </w:r>
+      <w:r>
+        <w:rPr>
+          <w:noProof/>
+        </w:rPr>
+        <w:fldChar w:fldCharType="end"/>
+      </w:r>
       <w:r>
         <w:t>: Artikel bearbeiten</w:t>
       </w:r>
-      <w:bookmarkEnd w:id="13"/>
+      <w:bookmarkEnd w:id="12"/>
     </w:p>
     <w:tbl>
       <w:tblPr>
@@ -8576,9 +8711,9 @@
       <w:r>
         <w:object w:dxaOrig="5482" w:dyaOrig="3641" w14:anchorId="11C5663C">
           <v:shape id="_x0000_i1030" type="#_x0000_t75" style="width:274pt;height:182pt" o:ole="">
-            <v:imagedata r:id="rId18" o:title=""/>
+            <v:imagedata r:id="rId19" o:title=""/>
           </v:shape>
-          <o:OLEObject Type="Embed" ProgID="Visio.Drawing.15" ShapeID="_x0000_i1030" DrawAspect="Content" ObjectID="_1528616710" r:id="rId19"/>
+          <o:OLEObject Type="Embed" ProgID="Visio.Drawing.15" ShapeID="_x0000_i1030" DrawAspect="Content" ObjectID="_1528618627" r:id="rId20"/>
         </w:object>
       </w:r>
     </w:p>
@@ -8586,22 +8721,35 @@
       <w:pPr>
         <w:pStyle w:val="Caption"/>
       </w:pPr>
-      <w:bookmarkStart w:id="14" w:name="_Toc454874346"/>
+      <w:bookmarkStart w:id="13" w:name="_Toc454874346"/>
       <w:r>
         <w:t xml:space="preserve">Abbildung </w:t>
       </w:r>
-      <w:fldSimple w:instr=" SEQ Abbildung \* ARABIC ">
-        <w:r>
-          <w:rPr>
-            <w:noProof/>
-          </w:rPr>
-          <w:t>6</w:t>
-        </w:r>
-      </w:fldSimple>
+      <w:r>
+        <w:fldChar w:fldCharType="begin"/>
+      </w:r>
+      <w:r>
+        <w:instrText xml:space="preserve"> SEQ Abbildung \* ARABIC </w:instrText>
+      </w:r>
+      <w:r>
+        <w:fldChar w:fldCharType="separate"/>
+      </w:r>
+      <w:r>
+        <w:rPr>
+          <w:noProof/>
+        </w:rPr>
+        <w:t>6</w:t>
+      </w:r>
+      <w:r>
+        <w:rPr>
+          <w:noProof/>
+        </w:rPr>
+        <w:fldChar w:fldCharType="end"/>
+      </w:r>
       <w:r>
         <w:t>: Benutzer Info</w:t>
       </w:r>
-      <w:bookmarkEnd w:id="14"/>
+      <w:bookmarkEnd w:id="13"/>
     </w:p>
     <w:tbl>
       <w:tblPr>
@@ -10046,9 +10194,9 @@
       <w:r>
         <w:object w:dxaOrig="5471" w:dyaOrig="4341" w14:anchorId="39312733">
           <v:shape id="_x0000_i1031" type="#_x0000_t75" style="width:273.5pt;height:217pt" o:ole="">
-            <v:imagedata r:id="rId20" o:title=""/>
+            <v:imagedata r:id="rId21" o:title=""/>
           </v:shape>
-          <o:OLEObject Type="Embed" ProgID="Visio.Drawing.15" ShapeID="_x0000_i1031" DrawAspect="Content" ObjectID="_1528616711" r:id="rId21"/>
+          <o:OLEObject Type="Embed" ProgID="Visio.Drawing.15" ShapeID="_x0000_i1031" DrawAspect="Content" ObjectID="_1528618628" r:id="rId22"/>
         </w:object>
       </w:r>
     </w:p>
@@ -10056,22 +10204,35 @@
       <w:pPr>
         <w:pStyle w:val="Caption"/>
       </w:pPr>
-      <w:bookmarkStart w:id="15" w:name="_Toc454874347"/>
+      <w:bookmarkStart w:id="14" w:name="_Toc454874347"/>
       <w:r>
         <w:t xml:space="preserve">Abbildung </w:t>
       </w:r>
-      <w:fldSimple w:instr=" SEQ Abbildung \* ARABIC ">
-        <w:r>
-          <w:rPr>
-            <w:noProof/>
-          </w:rPr>
-          <w:t>7</w:t>
-        </w:r>
-      </w:fldSimple>
+      <w:r>
+        <w:fldChar w:fldCharType="begin"/>
+      </w:r>
+      <w:r>
+        <w:instrText xml:space="preserve"> SEQ Abbildung \* ARABIC </w:instrText>
+      </w:r>
+      <w:r>
+        <w:fldChar w:fldCharType="separate"/>
+      </w:r>
+      <w:r>
+        <w:rPr>
+          <w:noProof/>
+        </w:rPr>
+        <w:t>7</w:t>
+      </w:r>
+      <w:r>
+        <w:rPr>
+          <w:noProof/>
+        </w:rPr>
+        <w:fldChar w:fldCharType="end"/>
+      </w:r>
       <w:r>
         <w:t>: Benutzer Info bearbeiten</w:t>
       </w:r>
-      <w:bookmarkEnd w:id="15"/>
+      <w:bookmarkEnd w:id="14"/>
     </w:p>
     <w:tbl>
       <w:tblPr>
@@ -10334,86 +10495,119 @@
           <w:lang w:val="de-DE"/>
         </w:rPr>
       </w:pPr>
-      <w:bookmarkStart w:id="16" w:name="_Toc454874544"/>
+      <w:bookmarkStart w:id="15" w:name="_Toc454874544"/>
       <w:r>
         <w:rPr>
           <w:lang w:val="de-DE"/>
         </w:rPr>
         <w:lastRenderedPageBreak/>
         <w:t>UseCase Diagramm</w:t>
+      </w:r>
+      <w:bookmarkEnd w:id="15"/>
+    </w:p>
+    <w:p>
+      <w:pPr>
+        <w:rPr>
+          <w:lang w:val="de-DE"/>
+        </w:rPr>
+      </w:pPr>
+      <w:r>
+        <w:object w:dxaOrig="9941" w:dyaOrig="10611" w14:anchorId="26E5D8E0">
+          <v:shape id="_x0000_i1032" type="#_x0000_t75" style="width:453.5pt;height:484pt" o:ole="">
+            <v:imagedata r:id="rId23" o:title=""/>
+          </v:shape>
+          <o:OLEObject Type="Embed" ProgID="Visio.Drawing.15" ShapeID="_x0000_i1032" DrawAspect="Content" ObjectID="_1528618629" r:id="rId24"/>
+        </w:object>
+      </w:r>
+    </w:p>
+    <w:p>
+      <w:pPr>
+        <w:pStyle w:val="Caption"/>
+        <w:rPr>
+          <w:lang w:val="de-DE"/>
+        </w:rPr>
+      </w:pPr>
+      <w:bookmarkStart w:id="16" w:name="_Toc454874348"/>
+      <w:r>
+        <w:t xml:space="preserve">Abbildung </w:t>
+      </w:r>
+      <w:r>
+        <w:fldChar w:fldCharType="begin"/>
+      </w:r>
+      <w:r>
+        <w:instrText xml:space="preserve"> SEQ Abbildung \* ARABIC </w:instrText>
+      </w:r>
+      <w:r>
+        <w:fldChar w:fldCharType="separate"/>
+      </w:r>
+      <w:r>
+        <w:rPr>
+          <w:noProof/>
+        </w:rPr>
+        <w:t>8</w:t>
+      </w:r>
+      <w:r>
+        <w:rPr>
+          <w:noProof/>
+        </w:rPr>
+        <w:fldChar w:fldCharType="end"/>
+      </w:r>
+      <w:r>
+        <w:t>: UserCase Diagramm</w:t>
       </w:r>
       <w:bookmarkEnd w:id="16"/>
     </w:p>
     <w:p>
       <w:pPr>
+        <w:pStyle w:val="Heading1"/>
         <w:rPr>
           <w:lang w:val="de-DE"/>
         </w:rPr>
       </w:pPr>
-      <w:r>
-        <w:object w:dxaOrig="9941" w:dyaOrig="10611" w14:anchorId="26E5D8E0">
-          <v:shape id="_x0000_i1092" type="#_x0000_t75" style="width:453.5pt;height:484pt" o:ole="">
-            <v:imagedata r:id="rId22" o:title=""/>
-          </v:shape>
-          <o:OLEObject Type="Embed" ProgID="Visio.Drawing.15" ShapeID="_x0000_i1092" DrawAspect="Content" ObjectID="_1528616712" r:id="rId23"/>
-        </w:object>
-      </w:r>
-    </w:p>
-    <w:p>
-      <w:pPr>
-        <w:pStyle w:val="Caption"/>
+      <w:bookmarkStart w:id="17" w:name="_Toc454874545"/>
+      <w:r>
         <w:rPr>
           <w:lang w:val="de-DE"/>
         </w:rPr>
-      </w:pPr>
-      <w:bookmarkStart w:id="17" w:name="_Toc454874348"/>
-      <w:r>
-        <w:t xml:space="preserve">Abbildung </w:t>
-      </w:r>
-      <w:fldSimple w:instr=" SEQ Abbildung \* ARABIC ">
-        <w:r>
-          <w:rPr>
-            <w:noProof/>
-          </w:rPr>
-          <w:t>8</w:t>
-        </w:r>
-      </w:fldSimple>
-      <w:r>
-        <w:t>: UserCase Diagramm</w:t>
+        <w:t>Planung</w:t>
       </w:r>
       <w:bookmarkEnd w:id="17"/>
     </w:p>
     <w:p>
       <w:pPr>
-        <w:pStyle w:val="Heading1"/>
+        <w:pStyle w:val="Heading2"/>
         <w:rPr>
           <w:lang w:val="de-DE"/>
         </w:rPr>
       </w:pPr>
-      <w:bookmarkStart w:id="18" w:name="_Toc454874545"/>
+      <w:bookmarkStart w:id="18" w:name="_Toc454874546"/>
       <w:r>
         <w:rPr>
           <w:lang w:val="de-DE"/>
         </w:rPr>
-        <w:t>Planung</w:t>
+        <w:t>Datenbank</w:t>
       </w:r>
       <w:bookmarkEnd w:id="18"/>
     </w:p>
     <w:p>
       <w:pPr>
-        <w:pStyle w:val="Heading2"/>
+        <w:jc w:val="both"/>
         <w:rPr>
           <w:lang w:val="de-DE"/>
         </w:rPr>
       </w:pPr>
-      <w:bookmarkStart w:id="19" w:name="_Toc454874546"/>
       <w:r>
         <w:rPr>
           <w:lang w:val="de-DE"/>
         </w:rPr>
-        <w:t>Datenbank</w:t>
-      </w:r>
-      <w:bookmarkEnd w:id="19"/>
+        <w:t xml:space="preserve">In der Datenbank werden die Benutzer und die Artikel gespeichert. </w:t>
+      </w:r>
+      <w:r>
+        <w:rPr>
+          <w:lang w:val="de-DE"/>
+        </w:rPr>
+        <w:t>Jeder Artikel hat 1 Benutzer und ein Benutzer kann auch mehrere Artikel besetzen.</w:t>
+      </w:r>
     </w:p>
     <w:p>
       <w:pPr>
@@ -10426,62 +10620,55 @@
         <w:rPr>
           <w:lang w:val="de-DE"/>
         </w:rPr>
-        <w:t xml:space="preserve">In der Datenbank werden die Benutzer und die Artikel gespeichert. </w:t>
-      </w:r>
-      <w:r>
-        <w:rPr>
-          <w:lang w:val="de-DE"/>
-        </w:rPr>
-        <w:t>Jeder Artikel hat 1 Benutzer und ein Benutzer kann auch mehrere Artikel besetzen.</w:t>
+        <w:t>Die Datenbank sieht wie folgt aus:</w:t>
       </w:r>
     </w:p>
     <w:p>
       <w:pPr>
-        <w:jc w:val="both"/>
-        <w:rPr>
-          <w:lang w:val="de-DE"/>
-        </w:rPr>
-      </w:pPr>
-      <w:r>
-        <w:rPr>
-          <w:lang w:val="de-DE"/>
-        </w:rPr>
-        <w:t>Die Datenbank sieht wie folgt aus:</w:t>
+        <w:keepNext/>
+      </w:pPr>
+      <w:r>
+        <w:object w:dxaOrig="9821" w:dyaOrig="15932" w14:anchorId="6E42FBB5">
+          <v:shape id="_x0000_i1033" type="#_x0000_t75" style="width:440pt;height:274pt" o:ole="">
+            <v:imagedata r:id="rId25" o:title="" cropbottom="39836f"/>
+          </v:shape>
+          <o:OLEObject Type="Embed" ProgID="Visio.Drawing.15" ShapeID="_x0000_i1033" DrawAspect="Content" ObjectID="_1528618630" r:id="rId26"/>
+        </w:object>
       </w:r>
     </w:p>
     <w:p>
       <w:pPr>
-        <w:keepNext/>
-      </w:pPr>
-      <w:r>
-        <w:object w:dxaOrig="9821" w:dyaOrig="15932" w14:anchorId="6E42FBB5">
-          <v:shape id="_x0000_i1032" type="#_x0000_t75" style="width:440pt;height:274pt" o:ole="">
-            <v:imagedata r:id="rId24" o:title="" cropbottom="39836f"/>
-          </v:shape>
-          <o:OLEObject Type="Embed" ProgID="Visio.Drawing.15" ShapeID="_x0000_i1032" DrawAspect="Content" ObjectID="_1528616713" r:id="rId25"/>
-        </w:object>
-      </w:r>
-    </w:p>
-    <w:p>
-      <w:pPr>
         <w:pStyle w:val="Caption"/>
       </w:pPr>
-      <w:bookmarkStart w:id="20" w:name="_Toc454874349"/>
+      <w:bookmarkStart w:id="19" w:name="_Toc454874349"/>
       <w:r>
         <w:t xml:space="preserve">Abbildung </w:t>
       </w:r>
-      <w:fldSimple w:instr=" SEQ Abbildung \* ARABIC ">
-        <w:r>
-          <w:rPr>
-            <w:noProof/>
-          </w:rPr>
-          <w:t>9</w:t>
-        </w:r>
-      </w:fldSimple>
+      <w:r>
+        <w:fldChar w:fldCharType="begin"/>
+      </w:r>
+      <w:r>
+        <w:instrText xml:space="preserve"> SEQ Abbildung \* ARABIC </w:instrText>
+      </w:r>
+      <w:r>
+        <w:fldChar w:fldCharType="separate"/>
+      </w:r>
+      <w:r>
+        <w:rPr>
+          <w:noProof/>
+        </w:rPr>
+        <w:t>9</w:t>
+      </w:r>
+      <w:r>
+        <w:rPr>
+          <w:noProof/>
+        </w:rPr>
+        <w:fldChar w:fldCharType="end"/>
+      </w:r>
       <w:r>
         <w:t>: Datenbank</w:t>
       </w:r>
-      <w:bookmarkEnd w:id="20"/>
+      <w:bookmarkEnd w:id="19"/>
     </w:p>
     <w:p>
       <w:pPr>
@@ -10507,22 +10694,107 @@
       <w:pPr>
         <w:pStyle w:val="Heading1"/>
       </w:pPr>
-      <w:bookmarkStart w:id="21" w:name="_Toc454874547"/>
+      <w:bookmarkStart w:id="20" w:name="_Toc454874547"/>
       <w:r>
         <w:lastRenderedPageBreak/>
         <w:t>Installation</w:t>
       </w:r>
-      <w:bookmarkEnd w:id="21"/>
+      <w:bookmarkEnd w:id="20"/>
     </w:p>
     <w:p>
+      <w:bookmarkStart w:id="21" w:name="_Toc454874548"/>
+      <w:r>
+        <w:t>Folgende Schritte müssen bei der Installation ausgeführt werden:</w:t>
+      </w:r>
+    </w:p>
+    <w:p>
+      <w:pPr>
+        <w:pStyle w:val="ListParagraph"/>
+        <w:numPr>
+          <w:ilvl w:val="0"/>
+          <w:numId w:val="30"/>
+        </w:numPr>
+      </w:pPr>
+      <w:r>
+        <w:t>Download XAMPP (Version in der nachfolgenden Tabelle)</w:t>
+      </w:r>
+    </w:p>
+    <w:p>
+      <w:pPr>
+        <w:pStyle w:val="ListParagraph"/>
+        <w:numPr>
+          <w:ilvl w:val="0"/>
+          <w:numId w:val="30"/>
+        </w:numPr>
+      </w:pPr>
+      <w:r>
+        <w:t xml:space="preserve">Ordner </w:t>
+      </w:r>
+      <w:r>
+        <w:rPr>
+          <w:rStyle w:val="CodeChar"/>
+        </w:rPr>
+        <w:t>ThisIsMe</w:t>
+      </w:r>
+      <w:r>
+        <w:t xml:space="preserve"> in </w:t>
+      </w:r>
+      <w:r>
+        <w:rPr>
+          <w:rStyle w:val="CodeChar"/>
+        </w:rPr>
+        <w:t>C:\xampp\htdocs\</w:t>
+      </w:r>
+      <w:r>
+        <w:rPr>
+          <w:rStyle w:val="CodeChar"/>
+        </w:rPr>
+        <w:t>thisisme</w:t>
+      </w:r>
+      <w:bookmarkStart w:id="22" w:name="_GoBack"/>
+      <w:bookmarkEnd w:id="22"/>
+      <w:r>
+        <w:rPr>
+          <w:rStyle w:val="CodeChar"/>
+        </w:rPr>
+        <w:t xml:space="preserve"> </w:t>
+      </w:r>
+      <w:r>
+        <w:t>kopieren</w:t>
+      </w:r>
+    </w:p>
+    <w:p>
+      <w:pPr>
+        <w:pStyle w:val="ListParagraph"/>
+        <w:numPr>
+          <w:ilvl w:val="0"/>
+          <w:numId w:val="30"/>
+        </w:numPr>
+      </w:pPr>
+      <w:r>
+        <w:t>Apache starten via XAMPP</w:t>
+      </w:r>
+    </w:p>
+    <w:p>
+      <w:pPr>
+        <w:pStyle w:val="ListParagraph"/>
+        <w:numPr>
+          <w:ilvl w:val="0"/>
+          <w:numId w:val="30"/>
+        </w:numPr>
+      </w:pPr>
+      <w:r>
+        <w:t>MySQL starten via XAMPP</w:t>
+      </w:r>
+    </w:p>
+    <w:p>
       <w:pPr>
         <w:pStyle w:val="Heading2"/>
       </w:pPr>
-      <w:bookmarkStart w:id="22" w:name="_Toc454874548"/>
       <w:r>
         <w:t>Anforderungen</w:t>
       </w:r>
-      <w:bookmarkEnd w:id="22"/>
+      <w:bookmarkEnd w:id="21"/>
     </w:p>
     <w:tbl>
       <w:tblPr>
@@ -11324,7 +11596,7 @@
       <w:r>
         <w:rPr>
           <w:sz w:val="18"/>
-          <w:lang w:val="en-US"/>
+          <w:lang w:val="de-DE"/>
         </w:rPr>
         <w:t xml:space="preserve"> </w:t>
       </w:r>
@@ -11589,6 +11861,7 @@
       </w:pPr>
       <w:bookmarkStart w:id="26" w:name="_Toc454874552"/>
       <w:r>
+        <w:lastRenderedPageBreak/>
         <w:t>Test Daten</w:t>
       </w:r>
       <w:bookmarkEnd w:id="26"/>
@@ -12577,6 +12850,62 @@
           </w:p>
         </w:tc>
       </w:tr>
+      <w:tr>
+        <w:trPr>
+          <w:cnfStyle w:val="000000100000" w:firstRow="0" w:lastRow="0" w:firstColumn="0" w:lastColumn="0" w:oddVBand="0" w:evenVBand="0" w:oddHBand="1" w:evenHBand="0" w:firstRowFirstColumn="0" w:firstRowLastColumn="0" w:lastRowFirstColumn="0" w:lastRowLastColumn="0"/>
+        </w:trPr>
+        <w:tc>
+          <w:tcPr>
+            <w:cnfStyle w:val="001000000000" w:firstRow="0" w:lastRow="0" w:firstColumn="1" w:lastColumn="0" w:oddVBand="0" w:evenVBand="0" w:oddHBand="0" w:evenHBand="0" w:firstRowFirstColumn="0" w:firstRowLastColumn="0" w:lastRowFirstColumn="0" w:lastRowLastColumn="0"/>
+            <w:tcW w:w="625" w:type="dxa"/>
+          </w:tcPr>
+          <w:p>
+            <w:r>
+              <w:lastRenderedPageBreak/>
+              <w:t>14</w:t>
+            </w:r>
+          </w:p>
+        </w:tc>
+        <w:tc>
+          <w:tcPr>
+            <w:tcW w:w="3905" w:type="dxa"/>
+          </w:tcPr>
+          <w:p>
+            <w:pPr>
+              <w:cnfStyle w:val="000000100000" w:firstRow="0" w:lastRow="0" w:firstColumn="0" w:lastColumn="0" w:oddVBand="0" w:evenVBand="0" w:oddHBand="1" w:evenHBand="0" w:firstRowFirstColumn="0" w:firstRowLastColumn="0" w:lastRowFirstColumn="0" w:lastRowLastColumn="0"/>
+            </w:pPr>
+            <w:r>
+              <w:t>Benutzer oder Administrator kann Sonderzeichen und HTML-Code in Artikel einfügen</w:t>
+            </w:r>
+          </w:p>
+        </w:tc>
+        <w:tc>
+          <w:tcPr>
+            <w:tcW w:w="3115" w:type="dxa"/>
+          </w:tcPr>
+          <w:p>
+            <w:pPr>
+              <w:cnfStyle w:val="000000100000" w:firstRow="0" w:lastRow="0" w:firstColumn="0" w:lastColumn="0" w:oddVBand="0" w:evenVBand="0" w:oddHBand="1" w:evenHBand="0" w:firstRowFirstColumn="0" w:firstRowLastColumn="0" w:lastRowFirstColumn="0" w:lastRowLastColumn="0"/>
+            </w:pPr>
+            <w:r>
+              <w:t>Artikel wird dargestellt mit entsprechenden Sonderzeichen und HTML-Code</w:t>
+            </w:r>
+          </w:p>
+        </w:tc>
+        <w:tc>
+          <w:tcPr>
+            <w:tcW w:w="1417" w:type="dxa"/>
+          </w:tcPr>
+          <w:p>
+            <w:pPr>
+              <w:cnfStyle w:val="000000100000" w:firstRow="0" w:lastRow="0" w:firstColumn="0" w:lastColumn="0" w:oddVBand="0" w:evenVBand="0" w:oddHBand="1" w:evenHBand="0" w:firstRowFirstColumn="0" w:firstRowLastColumn="0" w:lastRowFirstColumn="0" w:lastRowLastColumn="0"/>
+            </w:pPr>
+            <w:r>
+              <w:t>OK</w:t>
+            </w:r>
+          </w:p>
+        </w:tc>
+      </w:tr>
     </w:tbl>
     <w:p>
       <w:pPr>
@@ -12584,7 +12913,6 @@
       </w:pPr>
       <w:bookmarkStart w:id="29" w:name="_Toc454874555"/>
       <w:r>
-        <w:lastRenderedPageBreak/>
         <w:t>Abweichungen</w:t>
       </w:r>
       <w:bookmarkEnd w:id="29"/>
@@ -12744,6 +13072,7 @@
       </w:pPr>
       <w:bookmarkStart w:id="31" w:name="_Toc454874557"/>
       <w:r>
+        <w:lastRenderedPageBreak/>
         <w:t>Abbildungsverzeichnis</w:t>
       </w:r>
       <w:bookmarkEnd w:id="31"/>
@@ -13393,8 +13722,8 @@
       </w:r>
     </w:p>
     <w:sectPr>
-      <w:headerReference w:type="default" r:id="rId26"/>
-      <w:footerReference w:type="default" r:id="rId27"/>
+      <w:headerReference w:type="default" r:id="rId27"/>
+      <w:footerReference w:type="default" r:id="rId28"/>
       <w:pgSz w:w="11906" w:h="16838"/>
       <w:pgMar w:top="1417" w:right="1417" w:bottom="1134" w:left="1417" w:header="720" w:footer="720" w:gutter="0"/>
       <w:cols w:space="720"/>
@@ -13440,6 +13769,7 @@
         <w:docPartUnique/>
       </w:docPartObj>
     </w:sdtPr>
+    <w:sdtEndPr/>
     <w:sdtContent>
       <w:p>
         <w:pPr>
@@ -13460,7 +13790,7 @@
             <w:noProof/>
             <w:lang w:val="de-DE"/>
           </w:rPr>
-          <w:t>3</w:t>
+          <w:t>11</w:t>
         </w:r>
         <w:r>
           <w:fldChar w:fldCharType="end"/>
@@ -15546,6 +15876,92 @@
     </w:lvl>
   </w:abstractNum>
   <w:abstractNum w:abstractNumId="22" w15:restartNumberingAfterBreak="0">
+    <w:nsid w:val="4E096BBF"/>
+    <w:multiLevelType w:val="hybridMultilevel"/>
+    <w:tmpl w:val="80A6D194"/>
+    <w:lvl w:ilvl="0" w:tplc="0407000F">
+      <w:start w:val="1"/>
+      <w:numFmt w:val="decimal"/>
+      <w:lvlText w:val="%1."/>
+      <w:lvlJc w:val="left"/>
+      <w:pPr>
+        <w:ind w:left="720" w:hanging="360"/>
+      </w:pPr>
+    </w:lvl>
+    <w:lvl w:ilvl="1" w:tplc="04070019" w:tentative="1">
+      <w:start w:val="1"/>
+      <w:numFmt w:val="lowerLetter"/>
+      <w:lvlText w:val="%2."/>
+      <w:lvlJc w:val="left"/>
+      <w:pPr>
+        <w:ind w:left="1440" w:hanging="360"/>
+      </w:pPr>
+    </w:lvl>
+    <w:lvl w:ilvl="2" w:tplc="0407001B" w:tentative="1">
+      <w:start w:val="1"/>
+      <w:numFmt w:val="lowerRoman"/>
+      <w:lvlText w:val="%3."/>
+      <w:lvlJc w:val="right"/>
+      <w:pPr>
+        <w:ind w:left="2160" w:hanging="180"/>
+      </w:pPr>
+    </w:lvl>
+    <w:lvl w:ilvl="3" w:tplc="0407000F" w:tentative="1">
+      <w:start w:val="1"/>
+      <w:numFmt w:val="decimal"/>
+      <w:lvlText w:val="%4."/>
+      <w:lvlJc w:val="left"/>
+      <w:pPr>
+        <w:ind w:left="2880" w:hanging="360"/>
+      </w:pPr>
+    </w:lvl>
+    <w:lvl w:ilvl="4" w:tplc="04070019" w:tentative="1">
+      <w:start w:val="1"/>
+      <w:numFmt w:val="lowerLetter"/>
+      <w:lvlText w:val="%5."/>
+      <w:lvlJc w:val="left"/>
+      <w:pPr>
+        <w:ind w:left="3600" w:hanging="360"/>
+      </w:pPr>
+    </w:lvl>
+    <w:lvl w:ilvl="5" w:tplc="0407001B" w:tentative="1">
+      <w:start w:val="1"/>
+      <w:numFmt w:val="lowerRoman"/>
+      <w:lvlText w:val="%6."/>
+      <w:lvlJc w:val="right"/>
+      <w:pPr>
+        <w:ind w:left="4320" w:hanging="180"/>
+      </w:pPr>
+    </w:lvl>
+    <w:lvl w:ilvl="6" w:tplc="0407000F" w:tentative="1">
+      <w:start w:val="1"/>
+      <w:numFmt w:val="decimal"/>
+      <w:lvlText w:val="%7."/>
+      <w:lvlJc w:val="left"/>
+      <w:pPr>
+        <w:ind w:left="5040" w:hanging="360"/>
+      </w:pPr>
+    </w:lvl>
+    <w:lvl w:ilvl="7" w:tplc="04070019" w:tentative="1">
+      <w:start w:val="1"/>
+      <w:numFmt w:val="lowerLetter"/>
+      <w:lvlText w:val="%8."/>
+      <w:lvlJc w:val="left"/>
+      <w:pPr>
+        <w:ind w:left="5760" w:hanging="360"/>
+      </w:pPr>
+    </w:lvl>
+    <w:lvl w:ilvl="8" w:tplc="0407001B" w:tentative="1">
+      <w:start w:val="1"/>
+      <w:numFmt w:val="lowerRoman"/>
+      <w:lvlText w:val="%9."/>
+      <w:lvlJc w:val="right"/>
+      <w:pPr>
+        <w:ind w:left="6480" w:hanging="180"/>
+      </w:pPr>
+    </w:lvl>
+  </w:abstractNum>
+  <w:abstractNum w:abstractNumId="23" w15:restartNumberingAfterBreak="0">
     <w:nsid w:val="4EE90BBE"/>
     <w:multiLevelType w:val="multilevel"/>
     <w:tmpl w:val="BDACFE28"/>
@@ -15639,7 +16055,7 @@
       </w:pPr>
     </w:lvl>
   </w:abstractNum>
-  <w:abstractNum w:abstractNumId="23" w15:restartNumberingAfterBreak="0">
+  <w:abstractNum w:abstractNumId="24" w15:restartNumberingAfterBreak="0">
     <w:nsid w:val="508A0CE8"/>
     <w:multiLevelType w:val="multilevel"/>
     <w:tmpl w:val="11A2B6C4"/>
@@ -15725,7 +16141,7 @@
       </w:pPr>
     </w:lvl>
   </w:abstractNum>
-  <w:abstractNum w:abstractNumId="24" w15:restartNumberingAfterBreak="0">
+  <w:abstractNum w:abstractNumId="25" w15:restartNumberingAfterBreak="0">
     <w:nsid w:val="51271895"/>
     <w:multiLevelType w:val="hybridMultilevel"/>
     <w:tmpl w:val="945AEBEC"/>
@@ -15838,7 +16254,7 @@
       </w:rPr>
     </w:lvl>
   </w:abstractNum>
-  <w:abstractNum w:abstractNumId="25" w15:restartNumberingAfterBreak="0">
+  <w:abstractNum w:abstractNumId="26" w15:restartNumberingAfterBreak="0">
     <w:nsid w:val="51B26A15"/>
     <w:multiLevelType w:val="multilevel"/>
     <w:tmpl w:val="04070029"/>
@@ -15933,7 +16349,7 @@
       </w:pPr>
     </w:lvl>
   </w:abstractNum>
-  <w:abstractNum w:abstractNumId="26" w15:restartNumberingAfterBreak="0">
+  <w:abstractNum w:abstractNumId="27" w15:restartNumberingAfterBreak="0">
     <w:nsid w:val="5400419E"/>
     <w:multiLevelType w:val="multilevel"/>
     <w:tmpl w:val="306C08B6"/>
@@ -16019,7 +16435,7 @@
       </w:pPr>
     </w:lvl>
   </w:abstractNum>
-  <w:abstractNum w:abstractNumId="27" w15:restartNumberingAfterBreak="0">
+  <w:abstractNum w:abstractNumId="28" w15:restartNumberingAfterBreak="0">
     <w:nsid w:val="675E3DDA"/>
     <w:multiLevelType w:val="multilevel"/>
     <w:tmpl w:val="BDACFE28"/>
@@ -16113,7 +16529,7 @@
       </w:pPr>
     </w:lvl>
   </w:abstractNum>
-  <w:abstractNum w:abstractNumId="28" w15:restartNumberingAfterBreak="0">
+  <w:abstractNum w:abstractNumId="29" w15:restartNumberingAfterBreak="0">
     <w:nsid w:val="69FD5284"/>
     <w:multiLevelType w:val="multilevel"/>
     <w:tmpl w:val="11A2B6C4"/>
@@ -16200,13 +16616,13 @@
     </w:lvl>
   </w:abstractNum>
   <w:num w:numId="1">
-    <w:abstractNumId w:val="28"/>
+    <w:abstractNumId w:val="29"/>
   </w:num>
   <w:num w:numId="2">
     <w:abstractNumId w:val="18"/>
   </w:num>
   <w:num w:numId="3">
-    <w:abstractNumId w:val="26"/>
+    <w:abstractNumId w:val="27"/>
   </w:num>
   <w:num w:numId="4">
     <w:abstractNumId w:val="21"/>
@@ -16218,7 +16634,7 @@
     <w:abstractNumId w:val="20"/>
   </w:num>
   <w:num w:numId="7">
-    <w:abstractNumId w:val="22"/>
+    <w:abstractNumId w:val="23"/>
   </w:num>
   <w:num w:numId="8">
     <w:abstractNumId w:val="14"/>
@@ -16230,7 +16646,7 @@
     <w:abstractNumId w:val="1"/>
   </w:num>
   <w:num w:numId="11">
-    <w:abstractNumId w:val="23"/>
+    <w:abstractNumId w:val="24"/>
   </w:num>
   <w:num w:numId="12">
     <w:abstractNumId w:val="8"/>
@@ -16245,13 +16661,13 @@
     <w:abstractNumId w:val="12"/>
   </w:num>
   <w:num w:numId="16">
-    <w:abstractNumId w:val="25"/>
+    <w:abstractNumId w:val="26"/>
   </w:num>
   <w:num w:numId="17">
     <w:abstractNumId w:val="9"/>
   </w:num>
   <w:num w:numId="18">
-    <w:abstractNumId w:val="27"/>
+    <w:abstractNumId w:val="28"/>
   </w:num>
   <w:num w:numId="19">
     <w:abstractNumId w:val="5"/>
@@ -16284,7 +16700,10 @@
     <w:abstractNumId w:val="16"/>
   </w:num>
   <w:num w:numId="29">
-    <w:abstractNumId w:val="24"/>
+    <w:abstractNumId w:val="25"/>
+  </w:num>
+  <w:num w:numId="30">
+    <w:abstractNumId w:val="22"/>
   </w:num>
 </w:numbering>
 </file>
@@ -16734,7 +17153,6 @@
   <w:style w:type="character" w:default="1" w:styleId="DefaultParagraphFont">
     <w:name w:val="Default Paragraph Font"/>
     <w:uiPriority w:val="1"/>
-    <w:semiHidden/>
     <w:unhideWhenUsed/>
   </w:style>
   <w:style w:type="table" w:default="1" w:styleId="TableNormal">
@@ -17707,7 +18125,7 @@
 </file>
 
 <file path=customXml/itemProps1.xml><?xml version="1.0" encoding="utf-8"?>
-<ds:datastoreItem xmlns:ds="http://schemas.openxmlformats.org/officeDocument/2006/customXml" ds:itemID="{9A622623-9B7B-4373-925D-D80BB24D6A4C}">
+<ds:datastoreItem xmlns:ds="http://schemas.openxmlformats.org/officeDocument/2006/customXml" ds:itemID="{25054E64-5076-4281-8D46-9DA51DA7C217}">
   <ds:schemaRefs>
     <ds:schemaRef ds:uri="http://schemas.openxmlformats.org/officeDocument/2006/bibliography"/>
   </ds:schemaRefs>

</xml_diff>